<commit_message>
v6 "add Product page"
</commit_message>
<xml_diff>
--- a/images/2[1].docx
+++ b/images/2[1].docx
@@ -1805,9 +1805,12 @@
                           <w:p>
                             <w:pPr>
                               <w:rPr>
+                                <w:b/>
+                                <w:bCs/>
                                 <w:i/>
                               </w:rPr>
                             </w:pPr>
+                            <w:bookmarkStart w:id="0" w:name="_GoBack"/>
                             <w:r>
                               <w:rPr>
                                 <w:b/>
@@ -1822,13 +1825,58 @@
                             </w:r>
                             <w:r>
                               <w:rPr>
+                                <w:b/>
+                                <w:bCs/>
                                 <w:i/>
                               </w:rPr>
-                              <w:t xml:space="preserve">Tazi Aymane </w:t>
-                            </w:r>
-                            <w:bookmarkStart w:id="0" w:name="_GoBack"/>
-                            <w:bookmarkEnd w:id="0"/>
+                              <w:t>Tazi Aymane</w:t>
+                            </w:r>
+                            <w:r>
+                              <w:rPr>
+                                <w:i/>
+                              </w:rPr>
+                              <w:t xml:space="preserve"> </w:t>
+                            </w:r>
+                            <w:r>
+                              <w:rPr>
+                                <w:i/>
+                              </w:rPr>
+                              <w:t xml:space="preserve">– </w:t>
+                            </w:r>
+                            <w:r>
+                              <w:rPr>
+                                <w:b/>
+                                <w:bCs/>
+                                <w:i/>
+                              </w:rPr>
+                              <w:t>M</w:t>
+                            </w:r>
+                            <w:r>
+                              <w:rPr>
+                                <w:b/>
+                                <w:bCs/>
+                                <w:i/>
+                              </w:rPr>
+                              <w:t xml:space="preserve">ohamed </w:t>
+                            </w:r>
+                            <w:r>
+                              <w:rPr>
+                                <w:b/>
+                                <w:bCs/>
+                                <w:i/>
+                              </w:rPr>
+                              <w:t>E</w:t>
+                            </w:r>
+                            <w:r>
+                              <w:rPr>
+                                <w:b/>
+                                <w:bCs/>
+                                <w:i/>
+                              </w:rPr>
+                              <w:t>loiaabane</w:t>
+                            </w:r>
                           </w:p>
+                          <w:bookmarkEnd w:id="0"/>
                           <w:p>
                             <w:pPr>
                               <w:tabs>
@@ -1858,9 +1906,12 @@
                     <w:p>
                       <w:pPr>
                         <w:rPr>
+                          <w:b/>
+                          <w:bCs/>
                           <w:i/>
                         </w:rPr>
                       </w:pPr>
+                      <w:bookmarkStart w:id="1" w:name="_GoBack"/>
                       <w:r>
                         <w:rPr>
                           <w:b/>
@@ -1875,13 +1926,58 @@
                       </w:r>
                       <w:r>
                         <w:rPr>
+                          <w:b/>
+                          <w:bCs/>
                           <w:i/>
                         </w:rPr>
-                        <w:t xml:space="preserve">Tazi Aymane </w:t>
-                      </w:r>
-                      <w:bookmarkStart w:id="1" w:name="_GoBack"/>
-                      <w:bookmarkEnd w:id="1"/>
+                        <w:t>Tazi Aymane</w:t>
+                      </w:r>
+                      <w:r>
+                        <w:rPr>
+                          <w:i/>
+                        </w:rPr>
+                        <w:t xml:space="preserve"> </w:t>
+                      </w:r>
+                      <w:r>
+                        <w:rPr>
+                          <w:i/>
+                        </w:rPr>
+                        <w:t xml:space="preserve">– </w:t>
+                      </w:r>
+                      <w:r>
+                        <w:rPr>
+                          <w:b/>
+                          <w:bCs/>
+                          <w:i/>
+                        </w:rPr>
+                        <w:t>M</w:t>
+                      </w:r>
+                      <w:r>
+                        <w:rPr>
+                          <w:b/>
+                          <w:bCs/>
+                          <w:i/>
+                        </w:rPr>
+                        <w:t xml:space="preserve">ohamed </w:t>
+                      </w:r>
+                      <w:r>
+                        <w:rPr>
+                          <w:b/>
+                          <w:bCs/>
+                          <w:i/>
+                        </w:rPr>
+                        <w:t>E</w:t>
+                      </w:r>
+                      <w:r>
+                        <w:rPr>
+                          <w:b/>
+                          <w:bCs/>
+                          <w:i/>
+                        </w:rPr>
+                        <w:t>loiaabane</w:t>
+                      </w:r>
                     </w:p>
+                    <w:bookmarkEnd w:id="1"/>
                     <w:p>
                       <w:pPr>
                         <w:tabs>
@@ -4275,7 +4371,7 @@
       <w:rPr>
         <w:noProof/>
       </w:rPr>
-      <w:t>6</w:t>
+      <w:t>1</w:t>
     </w:r>
     <w:r>
       <w:fldChar w:fldCharType="end"/>
@@ -6321,7 +6417,7 @@
 </file>
 
 <file path=customXml/itemProps2.xml><?xml version="1.0" encoding="utf-8"?>
-<ds:datastoreItem xmlns:ds="http://schemas.openxmlformats.org/officeDocument/2006/customXml" ds:itemID="{DDFE3804-DB8C-4015-B23E-0470C91E7F65}">
+<ds:datastoreItem xmlns:ds="http://schemas.openxmlformats.org/officeDocument/2006/customXml" ds:itemID="{72117FD2-143D-4B4D-9CD0-7F05C443C5A5}">
   <ds:schemaRefs>
     <ds:schemaRef ds:uri="http://schemas.openxmlformats.org/officeDocument/2006/bibliography"/>
   </ds:schemaRefs>

</xml_diff>